<commit_message>
Fix and Update YMIR Business Idea Flow
</commit_message>
<xml_diff>
--- a/YMIR Business Idea and Flow DOCX.docx
+++ b/YMIR Business Idea and Flow DOCX.docx
@@ -503,7 +503,23 @@
           <w:sz w:val="28"/>
           <w:szCs w:val="28"/>
         </w:rPr>
-        <w:t>: Licensing Y.M.I.R's AI APIs (emotion detection, music therapy engine) to wellness apps, universities, or HR departments.</w:t>
+        <w:t>: Licensing Y.M.</w:t>
+      </w:r>
+      <w:proofErr w:type="gramStart"/>
+      <w:r>
+        <w:rPr>
+          <w:sz w:val="28"/>
+          <w:szCs w:val="28"/>
+        </w:rPr>
+        <w:t>I.R's</w:t>
+      </w:r>
+      <w:proofErr w:type="gramEnd"/>
+      <w:r>
+        <w:rPr>
+          <w:sz w:val="28"/>
+          <w:szCs w:val="28"/>
+        </w:rPr>
+        <w:t xml:space="preserve"> AI APIs (emotion detection, music therapy engine) to wellness apps, universities, or HR departments.</w:t>
       </w:r>
     </w:p>
     <w:p>
@@ -1664,6 +1680,7 @@
         <w:lastRenderedPageBreak/>
         <w:t xml:space="preserve">Hosted on </w:t>
       </w:r>
+      <w:proofErr w:type="spellStart"/>
       <w:r>
         <w:rPr>
           <w:b/>
@@ -1673,6 +1690,7 @@
         </w:rPr>
         <w:t>Vercel</w:t>
       </w:r>
+      <w:proofErr w:type="spellEnd"/>
       <w:r>
         <w:rPr>
           <w:sz w:val="28"/>
@@ -2249,7 +2267,23 @@
           <w:sz w:val="28"/>
           <w:szCs w:val="28"/>
         </w:rPr>
-        <w:t>Branded UI with glassmorphism design and animations to inspire calm</w:t>
+        <w:t xml:space="preserve">Branded UI with </w:t>
+      </w:r>
+      <w:proofErr w:type="spellStart"/>
+      <w:r>
+        <w:rPr>
+          <w:sz w:val="28"/>
+          <w:szCs w:val="28"/>
+        </w:rPr>
+        <w:t>glassmorphism</w:t>
+      </w:r>
+      <w:proofErr w:type="spellEnd"/>
+      <w:r>
+        <w:rPr>
+          <w:sz w:val="28"/>
+          <w:szCs w:val="28"/>
+        </w:rPr>
+        <w:t xml:space="preserve"> design and animations to inspire calm</w:t>
       </w:r>
     </w:p>
     <w:p>
@@ -2348,7 +2382,27 @@
           <w:sz w:val="28"/>
           <w:szCs w:val="28"/>
         </w:rPr>
-        <w:t>psychographic, behavioral, and demographic segmentation</w:t>
+        <w:t xml:space="preserve">psychographic, </w:t>
+      </w:r>
+      <w:proofErr w:type="spellStart"/>
+      <w:r>
+        <w:rPr>
+          <w:b/>
+          <w:bCs/>
+          <w:sz w:val="28"/>
+          <w:szCs w:val="28"/>
+        </w:rPr>
+        <w:t>behavioral</w:t>
+      </w:r>
+      <w:proofErr w:type="spellEnd"/>
+      <w:r>
+        <w:rPr>
+          <w:b/>
+          <w:bCs/>
+          <w:sz w:val="28"/>
+          <w:szCs w:val="28"/>
+        </w:rPr>
+        <w:t>, and demographic segmentation</w:t>
       </w:r>
       <w:r>
         <w:rPr>
@@ -2399,6 +2453,7 @@
           <w:szCs w:val="28"/>
         </w:rPr>
       </w:pPr>
+      <w:proofErr w:type="spellStart"/>
       <w:r>
         <w:rPr>
           <w:b/>
@@ -2408,6 +2463,7 @@
         </w:rPr>
         <w:t>Behavioral</w:t>
       </w:r>
+      <w:proofErr w:type="spellEnd"/>
       <w:r>
         <w:rPr>
           <w:sz w:val="28"/>
@@ -3737,7 +3793,23 @@
           <w:sz w:val="28"/>
           <w:szCs w:val="28"/>
         </w:rPr>
-        <w:t>: Established players like Calm, Headspace, and Woebot have strong user bases and funding.</w:t>
+        <w:t xml:space="preserve">: Established players like Calm, Headspace, and </w:t>
+      </w:r>
+      <w:proofErr w:type="spellStart"/>
+      <w:r>
+        <w:rPr>
+          <w:sz w:val="28"/>
+          <w:szCs w:val="28"/>
+        </w:rPr>
+        <w:t>Woebot</w:t>
+      </w:r>
+      <w:proofErr w:type="spellEnd"/>
+      <w:r>
+        <w:rPr>
+          <w:sz w:val="28"/>
+          <w:szCs w:val="28"/>
+        </w:rPr>
+        <w:t xml:space="preserve"> have strong user bases and funding.</w:t>
       </w:r>
     </w:p>
     <w:p>
@@ -5343,7 +5415,27 @@
           <w:sz w:val="28"/>
           <w:szCs w:val="28"/>
         </w:rPr>
-        <w:t>Why Non-Retail?</w:t>
+        <w:t xml:space="preserve">Why </w:t>
+      </w:r>
+      <w:proofErr w:type="gramStart"/>
+      <w:r>
+        <w:rPr>
+          <w:b/>
+          <w:bCs/>
+          <w:sz w:val="28"/>
+          <w:szCs w:val="28"/>
+        </w:rPr>
+        <w:t>Non-Retail</w:t>
+      </w:r>
+      <w:proofErr w:type="gramEnd"/>
+      <w:r>
+        <w:rPr>
+          <w:b/>
+          <w:bCs/>
+          <w:sz w:val="28"/>
+          <w:szCs w:val="28"/>
+        </w:rPr>
+        <w:t>?</w:t>
       </w:r>
     </w:p>
     <w:p>
@@ -5488,7 +5580,23 @@
           <w:sz w:val="28"/>
           <w:szCs w:val="28"/>
         </w:rPr>
-        <w:t>: Users from any region with an internet connection can access Y.M.I.R’s services, expanding reach beyond local geographies.</w:t>
+        <w:t>: Users from any region with an internet connection can access Y.M.</w:t>
+      </w:r>
+      <w:proofErr w:type="gramStart"/>
+      <w:r>
+        <w:rPr>
+          <w:sz w:val="28"/>
+          <w:szCs w:val="28"/>
+        </w:rPr>
+        <w:t>I.R’s</w:t>
+      </w:r>
+      <w:proofErr w:type="gramEnd"/>
+      <w:r>
+        <w:rPr>
+          <w:sz w:val="28"/>
+          <w:szCs w:val="28"/>
+        </w:rPr>
+        <w:t xml:space="preserve"> services, expanding reach beyond local geographies.</w:t>
       </w:r>
     </w:p>
     <w:p>
@@ -5932,28 +6040,55 @@
           <w:sz w:val="28"/>
           <w:szCs w:val="28"/>
         </w:rPr>
-        <w:t xml:space="preserve"> drives their product adoption behavior.</w:t>
-      </w:r>
-    </w:p>
-    <w:p>
-      <w:pPr>
-        <w:jc w:val="both"/>
-        <w:rPr>
-          <w:b/>
-          <w:bCs/>
-          <w:sz w:val="28"/>
-          <w:szCs w:val="28"/>
-        </w:rPr>
-      </w:pPr>
-      <w:r>
-        <w:rPr>
-          <w:b/>
-          <w:bCs/>
-          <w:sz w:val="28"/>
-          <w:szCs w:val="28"/>
-        </w:rPr>
-        <w:t>3. Content &amp; Music-Centric Behavior</w:t>
-      </w:r>
+        <w:t xml:space="preserve"> drives their product adoption </w:t>
+      </w:r>
+      <w:proofErr w:type="spellStart"/>
+      <w:r>
+        <w:rPr>
+          <w:sz w:val="28"/>
+          <w:szCs w:val="28"/>
+        </w:rPr>
+        <w:t>behavior</w:t>
+      </w:r>
+      <w:proofErr w:type="spellEnd"/>
+      <w:r>
+        <w:rPr>
+          <w:sz w:val="28"/>
+          <w:szCs w:val="28"/>
+        </w:rPr>
+        <w:t>.</w:t>
+      </w:r>
+    </w:p>
+    <w:p>
+      <w:pPr>
+        <w:jc w:val="both"/>
+        <w:rPr>
+          <w:b/>
+          <w:bCs/>
+          <w:sz w:val="28"/>
+          <w:szCs w:val="28"/>
+        </w:rPr>
+      </w:pPr>
+      <w:r>
+        <w:rPr>
+          <w:b/>
+          <w:bCs/>
+          <w:sz w:val="28"/>
+          <w:szCs w:val="28"/>
+        </w:rPr>
+        <w:t xml:space="preserve">3. Content &amp; Music-Centric </w:t>
+      </w:r>
+      <w:proofErr w:type="spellStart"/>
+      <w:r>
+        <w:rPr>
+          <w:b/>
+          <w:bCs/>
+          <w:sz w:val="28"/>
+          <w:szCs w:val="28"/>
+        </w:rPr>
+        <w:t>Behavior</w:t>
+      </w:r>
+      <w:proofErr w:type="spellEnd"/>
     </w:p>
     <w:p>
       <w:pPr>
@@ -6132,7 +6267,27 @@
           <w:sz w:val="28"/>
           <w:szCs w:val="28"/>
         </w:rPr>
-        <w:t>University Counselors/HR Managers</w:t>
+        <w:t xml:space="preserve">University </w:t>
+      </w:r>
+      <w:proofErr w:type="spellStart"/>
+      <w:r>
+        <w:rPr>
+          <w:b/>
+          <w:bCs/>
+          <w:sz w:val="28"/>
+          <w:szCs w:val="28"/>
+        </w:rPr>
+        <w:t>Counselors</w:t>
+      </w:r>
+      <w:proofErr w:type="spellEnd"/>
+      <w:r>
+        <w:rPr>
+          <w:b/>
+          <w:bCs/>
+          <w:sz w:val="28"/>
+          <w:szCs w:val="28"/>
+        </w:rPr>
+        <w:t>/HR Managers</w:t>
       </w:r>
       <w:r>
         <w:rPr>
@@ -6897,16 +7052,43 @@
           <w:sz w:val="28"/>
           <w:szCs w:val="28"/>
         </w:rPr>
-        <w:t xml:space="preserve">To better understand Y.M.I.R's market position and differentiation, it is helpful to compare it with two existing platforms that partially align with its objectives: </w:t>
-      </w:r>
-      <w:r>
-        <w:rPr>
-          <w:b/>
-          <w:bCs/>
-          <w:sz w:val="28"/>
-          <w:szCs w:val="28"/>
-        </w:rPr>
-        <w:t>Woebot Health</w:t>
+        <w:t>To better understand Y.M.</w:t>
+      </w:r>
+      <w:proofErr w:type="gramStart"/>
+      <w:r>
+        <w:rPr>
+          <w:sz w:val="28"/>
+          <w:szCs w:val="28"/>
+        </w:rPr>
+        <w:t>I.R's</w:t>
+      </w:r>
+      <w:proofErr w:type="gramEnd"/>
+      <w:r>
+        <w:rPr>
+          <w:sz w:val="28"/>
+          <w:szCs w:val="28"/>
+        </w:rPr>
+        <w:t xml:space="preserve"> market position and differentiation, it is helpful to compare it with two existing platforms that partially align with its objectives: </w:t>
+      </w:r>
+      <w:proofErr w:type="spellStart"/>
+      <w:r>
+        <w:rPr>
+          <w:b/>
+          <w:bCs/>
+          <w:sz w:val="28"/>
+          <w:szCs w:val="28"/>
+        </w:rPr>
+        <w:t>Woebot</w:t>
+      </w:r>
+      <w:proofErr w:type="spellEnd"/>
+      <w:r>
+        <w:rPr>
+          <w:b/>
+          <w:bCs/>
+          <w:sz w:val="28"/>
+          <w:szCs w:val="28"/>
+        </w:rPr>
+        <w:t xml:space="preserve"> Health</w:t>
       </w:r>
       <w:r>
         <w:rPr>
@@ -6967,7 +7149,27 @@
           <w:sz w:val="28"/>
           <w:szCs w:val="28"/>
         </w:rPr>
-        <w:t>1. Woebot Health</w:t>
+        <w:t xml:space="preserve">1. </w:t>
+      </w:r>
+      <w:proofErr w:type="spellStart"/>
+      <w:r>
+        <w:rPr>
+          <w:b/>
+          <w:bCs/>
+          <w:sz w:val="28"/>
+          <w:szCs w:val="28"/>
+        </w:rPr>
+        <w:t>Woebot</w:t>
+      </w:r>
+      <w:proofErr w:type="spellEnd"/>
+      <w:r>
+        <w:rPr>
+          <w:b/>
+          <w:bCs/>
+          <w:sz w:val="28"/>
+          <w:szCs w:val="28"/>
+        </w:rPr>
+        <w:t xml:space="preserve"> Health</w:t>
       </w:r>
     </w:p>
     <w:p>
@@ -7000,7 +7202,38 @@
           <w:szCs w:val="28"/>
         </w:rPr>
         <w:br/>
-        <w:t>Woebot is an AI-powered chatbot that delivers mental health support using cognitive-behavioral techniques. It focuses on conversational therapy and mood tracking.</w:t>
+      </w:r>
+      <w:proofErr w:type="spellStart"/>
+      <w:r>
+        <w:rPr>
+          <w:sz w:val="28"/>
+          <w:szCs w:val="28"/>
+        </w:rPr>
+        <w:t>Woebot</w:t>
+      </w:r>
+      <w:proofErr w:type="spellEnd"/>
+      <w:r>
+        <w:rPr>
+          <w:sz w:val="28"/>
+          <w:szCs w:val="28"/>
+        </w:rPr>
+        <w:t xml:space="preserve"> is an AI-powered chatbot that delivers mental health support using cognitive-</w:t>
+      </w:r>
+      <w:proofErr w:type="spellStart"/>
+      <w:r>
+        <w:rPr>
+          <w:sz w:val="28"/>
+          <w:szCs w:val="28"/>
+        </w:rPr>
+        <w:t>behavioral</w:t>
+      </w:r>
+      <w:proofErr w:type="spellEnd"/>
+      <w:r>
+        <w:rPr>
+          <w:sz w:val="28"/>
+          <w:szCs w:val="28"/>
+        </w:rPr>
+        <w:t xml:space="preserve"> techniques. It focuses on conversational therapy and mood tracking.</w:t>
       </w:r>
     </w:p>
     <w:p>
@@ -7093,6 +7326,7 @@
                 <w:szCs w:val="28"/>
               </w:rPr>
             </w:pPr>
+            <w:proofErr w:type="spellStart"/>
             <w:r>
               <w:rPr>
                 <w:b/>
@@ -7100,7 +7334,17 @@
                 <w:sz w:val="28"/>
                 <w:szCs w:val="28"/>
               </w:rPr>
-              <w:t>Woebot Health</w:t>
+              <w:t>Woebot</w:t>
+            </w:r>
+            <w:proofErr w:type="spellEnd"/>
+            <w:r>
+              <w:rPr>
+                <w:b/>
+                <w:bCs/>
+                <w:sz w:val="28"/>
+                <w:szCs w:val="28"/>
+              </w:rPr>
+              <w:t xml:space="preserve"> Health</w:t>
             </w:r>
           </w:p>
         </w:tc>
@@ -7127,8 +7371,19 @@
                 <w:sz w:val="28"/>
                 <w:szCs w:val="28"/>
               </w:rPr>
-              <w:t>Y.M.I.R</w:t>
+              <w:t>Y.M.</w:t>
             </w:r>
+            <w:proofErr w:type="gramStart"/>
+            <w:r>
+              <w:rPr>
+                <w:b/>
+                <w:bCs/>
+                <w:sz w:val="28"/>
+                <w:szCs w:val="28"/>
+              </w:rPr>
+              <w:t>I.R</w:t>
+            </w:r>
+            <w:proofErr w:type="gramEnd"/>
           </w:p>
         </w:tc>
       </w:tr>
@@ -7699,7 +7954,23 @@
           <w:szCs w:val="28"/>
         </w:rPr>
         <w:br/>
-        <w:t xml:space="preserve">Y.M.I.R provides a </w:t>
+        <w:t>Y.M.</w:t>
+      </w:r>
+      <w:proofErr w:type="gramStart"/>
+      <w:r>
+        <w:rPr>
+          <w:sz w:val="28"/>
+          <w:szCs w:val="28"/>
+        </w:rPr>
+        <w:t>I.R</w:t>
+      </w:r>
+      <w:proofErr w:type="gramEnd"/>
+      <w:r>
+        <w:rPr>
+          <w:sz w:val="28"/>
+          <w:szCs w:val="28"/>
+        </w:rPr>
+        <w:t xml:space="preserve"> provides a </w:t>
       </w:r>
       <w:r>
         <w:rPr>
@@ -7715,7 +7986,23 @@
           <w:sz w:val="28"/>
           <w:szCs w:val="28"/>
         </w:rPr>
-        <w:t xml:space="preserve"> (music, visuals, journaling) versus Woebot’s purely conversational format.</w:t>
+        <w:t xml:space="preserve"> (music, visuals, journaling) versus </w:t>
+      </w:r>
+      <w:proofErr w:type="spellStart"/>
+      <w:r>
+        <w:rPr>
+          <w:sz w:val="28"/>
+          <w:szCs w:val="28"/>
+        </w:rPr>
+        <w:t>Woebot’s</w:t>
+      </w:r>
+      <w:proofErr w:type="spellEnd"/>
+      <w:r>
+        <w:rPr>
+          <w:sz w:val="28"/>
+          <w:szCs w:val="28"/>
+        </w:rPr>
+        <w:t xml:space="preserve"> purely conversational format.</w:t>
       </w:r>
     </w:p>
     <w:p>
@@ -7896,8 +8183,19 @@
                 <w:sz w:val="28"/>
                 <w:szCs w:val="28"/>
               </w:rPr>
-              <w:t>Y.M.I.R</w:t>
+              <w:t>Y.M.</w:t>
             </w:r>
+            <w:proofErr w:type="gramStart"/>
+            <w:r>
+              <w:rPr>
+                <w:b/>
+                <w:bCs/>
+                <w:sz w:val="28"/>
+                <w:szCs w:val="28"/>
+              </w:rPr>
+              <w:t>I.R</w:t>
+            </w:r>
+            <w:proofErr w:type="gramEnd"/>
           </w:p>
         </w:tc>
       </w:tr>
@@ -8545,7 +8843,23 @@
           <w:sz w:val="28"/>
           <w:szCs w:val="28"/>
         </w:rPr>
-        <w:t xml:space="preserve">Y.M.I.R’s uniqueness lies in combining </w:t>
+        <w:t>Y.M.</w:t>
+      </w:r>
+      <w:proofErr w:type="gramStart"/>
+      <w:r>
+        <w:rPr>
+          <w:sz w:val="28"/>
+          <w:szCs w:val="28"/>
+        </w:rPr>
+        <w:t>I.R’s</w:t>
+      </w:r>
+      <w:proofErr w:type="gramEnd"/>
+      <w:r>
+        <w:rPr>
+          <w:sz w:val="28"/>
+          <w:szCs w:val="28"/>
+        </w:rPr>
+        <w:t xml:space="preserve"> uniqueness lies in combining </w:t>
       </w:r>
       <w:r>
         <w:rPr>
@@ -8621,7 +8935,23 @@
           <w:sz w:val="28"/>
           <w:szCs w:val="28"/>
         </w:rPr>
-        <w:t>A clear overview of Y.M.I.R's core strategic components, using the nine blocks of the Business Model Canvas:</w:t>
+        <w:t>A clear overview of Y.M.</w:t>
+      </w:r>
+      <w:proofErr w:type="gramStart"/>
+      <w:r>
+        <w:rPr>
+          <w:sz w:val="28"/>
+          <w:szCs w:val="28"/>
+        </w:rPr>
+        <w:t>I.R's</w:t>
+      </w:r>
+      <w:proofErr w:type="gramEnd"/>
+      <w:r>
+        <w:rPr>
+          <w:sz w:val="28"/>
+          <w:szCs w:val="28"/>
+        </w:rPr>
+        <w:t xml:space="preserve"> core strategic components, using the nine blocks of the Business Model Canvas:</w:t>
       </w:r>
     </w:p>
     <w:p>
@@ -8719,8 +9049,33 @@
           <w:sz w:val="28"/>
           <w:szCs w:val="28"/>
         </w:rPr>
-        <w:t>College counseling centers</w:t>
-      </w:r>
+        <w:t xml:space="preserve">College </w:t>
+      </w:r>
+      <w:proofErr w:type="spellStart"/>
+      <w:r>
+        <w:rPr>
+          <w:sz w:val="28"/>
+          <w:szCs w:val="28"/>
+        </w:rPr>
+        <w:t>counseling</w:t>
+      </w:r>
+      <w:proofErr w:type="spellEnd"/>
+      <w:r>
+        <w:rPr>
+          <w:sz w:val="28"/>
+          <w:szCs w:val="28"/>
+        </w:rPr>
+        <w:t xml:space="preserve"> </w:t>
+      </w:r>
+      <w:proofErr w:type="spellStart"/>
+      <w:r>
+        <w:rPr>
+          <w:sz w:val="28"/>
+          <w:szCs w:val="28"/>
+        </w:rPr>
+        <w:t>centers</w:t>
+      </w:r>
+      <w:proofErr w:type="spellEnd"/>
     </w:p>
     <w:p>
       <w:pPr>
@@ -9666,7 +10021,23 @@
           <w:szCs w:val="28"/>
         </w:rPr>
         <w:lastRenderedPageBreak/>
-        <w:t>Cloud service providers (e.g., Vercel, AWS)</w:t>
+        <w:t xml:space="preserve">Cloud service providers (e.g., </w:t>
+      </w:r>
+      <w:proofErr w:type="spellStart"/>
+      <w:r>
+        <w:rPr>
+          <w:sz w:val="28"/>
+          <w:szCs w:val="28"/>
+        </w:rPr>
+        <w:t>Vercel</w:t>
+      </w:r>
+      <w:proofErr w:type="spellEnd"/>
+      <w:r>
+        <w:rPr>
+          <w:sz w:val="28"/>
+          <w:szCs w:val="28"/>
+        </w:rPr>
+        <w:t>, AWS)</w:t>
       </w:r>
     </w:p>
     <w:p>
@@ -9822,151 +10193,23 @@
           <w:sz w:val="28"/>
           <w:szCs w:val="28"/>
         </w:rPr>
-        <w:t>This canvas reflects Y.M.I.R’s holistic, scalable, and mission-driven approach to reimagining mental wellness with technology.</w:t>
-      </w:r>
-    </w:p>
-    <w:p>
-      <w:pPr>
-        <w:rPr>
-          <w:sz w:val="28"/>
-          <w:szCs w:val="28"/>
-        </w:rPr>
-      </w:pPr>
-      <w:r>
-        <w:rPr>
-          <w:sz w:val="28"/>
-          <w:szCs w:val="28"/>
-        </w:rPr>
-        <w:br w:type="page"/>
-      </w:r>
-    </w:p>
-    <w:p>
-      <w:pPr>
-        <w:jc w:val="center"/>
-        <w:rPr>
-          <w:sz w:val="28"/>
-          <w:szCs w:val="28"/>
-        </w:rPr>
-      </w:pPr>
-    </w:p>
-    <w:p>
-      <w:pPr>
-        <w:jc w:val="center"/>
-        <w:rPr>
-          <w:sz w:val="28"/>
-          <w:szCs w:val="28"/>
-        </w:rPr>
-      </w:pPr>
-    </w:p>
-    <w:p>
-      <w:pPr>
-        <w:jc w:val="center"/>
-        <w:rPr>
-          <w:b/>
-          <w:bCs/>
-          <w:sz w:val="40"/>
-          <w:szCs w:val="40"/>
-        </w:rPr>
-      </w:pPr>
-      <w:r>
-        <w:rPr>
-          <w:b/>
-          <w:bCs/>
-          <w:sz w:val="40"/>
-          <w:szCs w:val="40"/>
-        </w:rPr>
-        <w:t>THANK YOU</w:t>
-      </w:r>
-    </w:p>
-    <w:p>
-      <w:pPr>
-        <w:jc w:val="center"/>
-        <w:rPr>
-          <w:b/>
-          <w:bCs/>
-          <w:sz w:val="40"/>
-          <w:szCs w:val="40"/>
-        </w:rPr>
-      </w:pPr>
-      <w:r>
-        <w:rPr>
-          <w:b/>
-          <w:bCs/>
-          <w:sz w:val="40"/>
-          <w:szCs w:val="40"/>
-        </w:rPr>
-        <w:t>ENTREPRENEURSHIP PROJECT</w:t>
-      </w:r>
-    </w:p>
-    <w:p>
-      <w:pPr>
-        <w:jc w:val="center"/>
-        <w:rPr>
-          <w:b/>
-          <w:bCs/>
-          <w:sz w:val="40"/>
-          <w:szCs w:val="40"/>
-        </w:rPr>
-      </w:pPr>
-    </w:p>
-    <w:p>
-      <w:pPr>
-        <w:jc w:val="center"/>
-        <w:rPr>
-          <w:b/>
-          <w:bCs/>
-          <w:sz w:val="40"/>
-          <w:szCs w:val="40"/>
-        </w:rPr>
-      </w:pPr>
-      <w:r>
-        <w:rPr>
-          <w:b/>
-          <w:bCs/>
-          <w:sz w:val="40"/>
-          <w:szCs w:val="40"/>
-        </w:rPr>
-        <w:t>MADE BY</w:t>
-      </w:r>
-    </w:p>
-    <w:p>
-      <w:pPr>
-        <w:jc w:val="center"/>
-        <w:rPr>
-          <w:b/>
-          <w:bCs/>
-          <w:sz w:val="40"/>
-          <w:szCs w:val="40"/>
-        </w:rPr>
-      </w:pPr>
-      <w:r>
-        <w:rPr>
-          <w:b/>
-          <w:bCs/>
-          <w:sz w:val="40"/>
-          <w:szCs w:val="40"/>
-        </w:rPr>
-        <w:t>ABHIRAJ GHOSE</w:t>
-      </w:r>
-    </w:p>
-    <w:p>
-      <w:pPr>
-        <w:jc w:val="center"/>
-        <w:rPr>
-          <w:b/>
-          <w:bCs/>
-          <w:sz w:val="40"/>
-          <w:szCs w:val="40"/>
-        </w:rPr>
-      </w:pPr>
-      <w:r>
-        <w:rPr>
-          <w:b/>
-          <w:bCs/>
-          <w:sz w:val="40"/>
-          <w:szCs w:val="40"/>
-        </w:rPr>
-        <w:t>ghoseabhiraj0607@gmail.com</w:t>
+        <w:t>This canvas reflects Y.M.</w:t>
+      </w:r>
+      <w:proofErr w:type="gramStart"/>
+      <w:r>
+        <w:rPr>
+          <w:sz w:val="28"/>
+          <w:szCs w:val="28"/>
+        </w:rPr>
+        <w:t>I.R’s</w:t>
+      </w:r>
+      <w:proofErr w:type="gramEnd"/>
+      <w:r>
+        <w:rPr>
+          <w:sz w:val="28"/>
+          <w:szCs w:val="28"/>
+        </w:rPr>
+        <w:t xml:space="preserve"> holistic, scalable, and mission-driven approach to reimagining mental wellness with technology.</w:t>
       </w:r>
     </w:p>
     <w:sectPr>

</xml_diff>